<commit_message>
add khaosat folder in document
</commit_message>
<xml_diff>
--- a/Document/ke_hoach.docx
+++ b/Document/ke_hoach.docx
@@ -354,6 +354,8 @@
               </w:rPr>
               <w:t>Tìm hiểu các ứng dụng liên quan đề tài</w:t>
             </w:r>
+            <w:bookmarkStart w:id="0" w:name="_GoBack"/>
+            <w:bookmarkEnd w:id="0"/>
           </w:p>
           <w:p>
             <w:pPr>
@@ -431,6 +433,18 @@
               </w:numPr>
             </w:pPr>
             <w:r>
+              <w:t>Tìm hiểu ngôn ngữ lập trình, công nghệ sử dụng phát triển dự án</w:t>
+            </w:r>
+          </w:p>
+          <w:p>
+            <w:pPr>
+              <w:pStyle w:val="ListParagraph"/>
+              <w:numPr>
+                <w:ilvl w:val="0"/>
+                <w:numId w:val="9"/>
+              </w:numPr>
+            </w:pPr>
+            <w:r>
               <w:t>Phân tích, thiết kế class diagram, database diagram</w:t>
             </w:r>
           </w:p>
@@ -480,6 +494,19 @@
             </w:pPr>
             <w:r>
               <w:t>Thiết kế activity, sequence</w:t>
+            </w:r>
+          </w:p>
+          <w:p>
+            <w:pPr>
+              <w:pStyle w:val="ListParagraph"/>
+              <w:numPr>
+                <w:ilvl w:val="0"/>
+                <w:numId w:val="9"/>
+              </w:numPr>
+              <w:spacing w:line="360" w:lineRule="auto"/>
+            </w:pPr>
+            <w:r>
+              <w:t>Tìm hiểu ngôn ngữ lập trình, công nghệ sử dụng phát triển dự án</w:t>
             </w:r>
           </w:p>
         </w:tc>
@@ -531,6 +558,19 @@
               <w:t>Thiết kế activity, sequence</w:t>
             </w:r>
           </w:p>
+          <w:p>
+            <w:pPr>
+              <w:pStyle w:val="ListParagraph"/>
+              <w:numPr>
+                <w:ilvl w:val="0"/>
+                <w:numId w:val="9"/>
+              </w:numPr>
+              <w:spacing w:line="360" w:lineRule="auto"/>
+            </w:pPr>
+            <w:r>
+              <w:t>Tìm hiểu ngôn ngữ lập trình, công nghệ sử dụng phát triển dự án</w:t>
+            </w:r>
+          </w:p>
         </w:tc>
       </w:tr>
       <w:tr>
@@ -579,6 +619,25 @@
               </w:rPr>
               <w:t xml:space="preserve">Thiết kế UI </w:t>
             </w:r>
+          </w:p>
+          <w:p>
+            <w:pPr>
+              <w:pStyle w:val="ListParagraph"/>
+              <w:numPr>
+                <w:ilvl w:val="0"/>
+                <w:numId w:val="9"/>
+              </w:numPr>
+              <w:spacing w:line="360" w:lineRule="auto"/>
+            </w:pPr>
+            <w:r>
+              <w:t>Tìm hiểu ngôn ngữ lập trình, công nghệ sử dụng phát triển dự án</w:t>
+            </w:r>
+          </w:p>
+          <w:p>
+            <w:pPr>
+              <w:pStyle w:val="ListParagraph"/>
+              <w:spacing w:after="160" w:line="259" w:lineRule="auto"/>
+            </w:pPr>
           </w:p>
         </w:tc>
       </w:tr>
@@ -632,6 +691,26 @@
               <w:t xml:space="preserve"> </w:t>
             </w:r>
           </w:p>
+          <w:p>
+            <w:pPr>
+              <w:pStyle w:val="ListParagraph"/>
+              <w:numPr>
+                <w:ilvl w:val="0"/>
+                <w:numId w:val="9"/>
+              </w:numPr>
+              <w:spacing w:line="360" w:lineRule="auto"/>
+            </w:pPr>
+            <w:r>
+              <w:t>Tìm hiểu ngôn ngữ lập trình, công nghệ sử dụng phát triển dự án</w:t>
+            </w:r>
+          </w:p>
+          <w:p>
+            <w:pPr>
+              <w:pStyle w:val="ListParagraph"/>
+              <w:spacing w:line="360" w:lineRule="auto"/>
+              <w:jc w:val="both"/>
+            </w:pPr>
+          </w:p>
         </w:tc>
       </w:tr>
       <w:tr>
@@ -1047,6 +1126,7 @@
                 <w:rFonts w:cs="Times New Roman"/>
                 <w:szCs w:val="26"/>
               </w:rPr>
+              <w:lastRenderedPageBreak/>
               <w:t>Cập nhật tài liệu</w:t>
             </w:r>
           </w:p>
@@ -1083,6 +1163,7 @@
               <w:jc w:val="both"/>
             </w:pPr>
             <w:r>
+              <w:lastRenderedPageBreak/>
               <w:t>Tuần 15</w:t>
             </w:r>
           </w:p>
@@ -1130,7 +1211,6 @@
                 <w:rFonts w:cs="Times New Roman"/>
                 <w:szCs w:val="26"/>
               </w:rPr>
-              <w:lastRenderedPageBreak/>
               <w:t>Đóng các chức năng gây bug</w:t>
             </w:r>
           </w:p>
@@ -1416,54 +1496,247 @@
                 <w:lang w:val="en-GB"/>
               </w:rPr>
             </w:pPr>
+            <w:r>
+              <w:rPr>
+                <w:szCs w:val="26"/>
+                <w:lang w:val="en-GB"/>
+              </w:rPr>
+              <w:t>Xác nhận đề tài</w:t>
+            </w:r>
           </w:p>
         </w:tc>
         <w:tc>
           <w:tcPr>
             <w:tcW w:w="960" w:type="pct"/>
+            <w:vMerge w:val="restart"/>
             <w:tcBorders>
               <w:top w:val="single" w:sz="4" w:space="0" w:color="auto"/>
               <w:left w:val="single" w:sz="4" w:space="0" w:color="auto"/>
-              <w:bottom w:val="dotted" w:sz="4" w:space="0" w:color="auto"/>
-              <w:right w:val="single" w:sz="4" w:space="0" w:color="auto"/>
-            </w:tcBorders>
-          </w:tcPr>
-          <w:p>
-            <w:pPr>
-              <w:widowControl w:val="0"/>
-              <w:tabs>
-                <w:tab w:val="left" w:pos="360"/>
-              </w:tabs>
-              <w:ind w:right="29"/>
-              <w:rPr>
-                <w:szCs w:val="26"/>
-                <w:lang w:val="en-GB"/>
-              </w:rPr>
-            </w:pPr>
+              <w:right w:val="single" w:sz="4" w:space="0" w:color="auto"/>
+            </w:tcBorders>
+          </w:tcPr>
+          <w:p>
+            <w:pPr>
+              <w:widowControl w:val="0"/>
+              <w:tabs>
+                <w:tab w:val="left" w:pos="360"/>
+              </w:tabs>
+              <w:ind w:right="29"/>
+              <w:rPr>
+                <w:szCs w:val="26"/>
+                <w:lang w:val="en-GB"/>
+              </w:rPr>
+            </w:pPr>
+          </w:p>
+          <w:p>
+            <w:pPr>
+              <w:widowControl w:val="0"/>
+              <w:tabs>
+                <w:tab w:val="left" w:pos="360"/>
+              </w:tabs>
+              <w:ind w:right="29"/>
+              <w:rPr>
+                <w:szCs w:val="26"/>
+                <w:lang w:val="en-GB"/>
+              </w:rPr>
+            </w:pPr>
+          </w:p>
+          <w:p>
+            <w:pPr>
+              <w:widowControl w:val="0"/>
+              <w:tabs>
+                <w:tab w:val="left" w:pos="360"/>
+              </w:tabs>
+              <w:ind w:right="29"/>
+              <w:rPr>
+                <w:szCs w:val="26"/>
+                <w:lang w:val="en-GB"/>
+              </w:rPr>
+            </w:pPr>
+          </w:p>
+          <w:p>
+            <w:pPr>
+              <w:widowControl w:val="0"/>
+              <w:tabs>
+                <w:tab w:val="left" w:pos="360"/>
+              </w:tabs>
+              <w:ind w:right="29"/>
+              <w:rPr>
+                <w:szCs w:val="26"/>
+                <w:lang w:val="en-GB"/>
+              </w:rPr>
+            </w:pPr>
+            <w:r>
+              <w:rPr>
+                <w:szCs w:val="26"/>
+                <w:lang w:val="en-GB"/>
+              </w:rPr>
+              <w:t>Nguyễn Thanh Liêm</w:t>
+            </w:r>
+          </w:p>
+          <w:p>
+            <w:pPr>
+              <w:widowControl w:val="0"/>
+              <w:tabs>
+                <w:tab w:val="left" w:pos="360"/>
+              </w:tabs>
+              <w:ind w:right="29"/>
+              <w:rPr>
+                <w:szCs w:val="26"/>
+                <w:lang w:val="en-GB"/>
+              </w:rPr>
+            </w:pPr>
+          </w:p>
+          <w:p>
+            <w:pPr>
+              <w:widowControl w:val="0"/>
+              <w:tabs>
+                <w:tab w:val="left" w:pos="360"/>
+              </w:tabs>
+              <w:ind w:right="29"/>
+              <w:rPr>
+                <w:szCs w:val="26"/>
+                <w:lang w:val="en-GB"/>
+              </w:rPr>
+            </w:pPr>
+          </w:p>
+          <w:p>
+            <w:pPr>
+              <w:widowControl w:val="0"/>
+              <w:tabs>
+                <w:tab w:val="left" w:pos="360"/>
+              </w:tabs>
+              <w:ind w:right="29"/>
+              <w:rPr>
+                <w:szCs w:val="26"/>
+                <w:lang w:val="en-GB"/>
+              </w:rPr>
+            </w:pPr>
+            <w:r>
+              <w:rPr>
+                <w:szCs w:val="26"/>
+                <w:lang w:val="en-GB"/>
+              </w:rPr>
+              <w:t>Đoàn Văn Vĩnh</w:t>
+            </w:r>
           </w:p>
         </w:tc>
         <w:tc>
           <w:tcPr>
             <w:tcW w:w="1013" w:type="pct"/>
+            <w:vMerge w:val="restart"/>
             <w:tcBorders>
               <w:top w:val="single" w:sz="4" w:space="0" w:color="auto"/>
               <w:left w:val="single" w:sz="4" w:space="0" w:color="auto"/>
-              <w:bottom w:val="dotted" w:sz="4" w:space="0" w:color="auto"/>
-              <w:right w:val="single" w:sz="4" w:space="0" w:color="auto"/>
-            </w:tcBorders>
-          </w:tcPr>
-          <w:p>
-            <w:pPr>
-              <w:widowControl w:val="0"/>
-              <w:tabs>
-                <w:tab w:val="left" w:pos="360"/>
-              </w:tabs>
-              <w:ind w:right="29"/>
-              <w:rPr>
-                <w:szCs w:val="26"/>
-                <w:lang w:val="en-GB"/>
-              </w:rPr>
-            </w:pPr>
+              <w:right w:val="single" w:sz="4" w:space="0" w:color="auto"/>
+            </w:tcBorders>
+          </w:tcPr>
+          <w:p>
+            <w:pPr>
+              <w:widowControl w:val="0"/>
+              <w:tabs>
+                <w:tab w:val="left" w:pos="360"/>
+              </w:tabs>
+              <w:ind w:right="29"/>
+              <w:rPr>
+                <w:szCs w:val="26"/>
+                <w:lang w:val="en-GB"/>
+              </w:rPr>
+            </w:pPr>
+          </w:p>
+          <w:p>
+            <w:pPr>
+              <w:widowControl w:val="0"/>
+              <w:tabs>
+                <w:tab w:val="left" w:pos="360"/>
+              </w:tabs>
+              <w:ind w:right="29"/>
+              <w:rPr>
+                <w:szCs w:val="26"/>
+                <w:lang w:val="en-GB"/>
+              </w:rPr>
+            </w:pPr>
+          </w:p>
+          <w:p>
+            <w:pPr>
+              <w:widowControl w:val="0"/>
+              <w:tabs>
+                <w:tab w:val="left" w:pos="360"/>
+              </w:tabs>
+              <w:ind w:right="29"/>
+              <w:jc w:val="center"/>
+              <w:rPr>
+                <w:szCs w:val="26"/>
+                <w:lang w:val="en-GB"/>
+              </w:rPr>
+            </w:pPr>
+            <w:r>
+              <w:rPr>
+                <w:szCs w:val="26"/>
+                <w:lang w:val="en-GB"/>
+              </w:rPr>
+              <w:t>18/01/2022</w:t>
+            </w:r>
+          </w:p>
+          <w:p>
+            <w:pPr>
+              <w:widowControl w:val="0"/>
+              <w:tabs>
+                <w:tab w:val="left" w:pos="360"/>
+              </w:tabs>
+              <w:ind w:right="29"/>
+              <w:rPr>
+                <w:szCs w:val="26"/>
+                <w:lang w:val="en-GB"/>
+              </w:rPr>
+            </w:pPr>
+          </w:p>
+          <w:p>
+            <w:pPr>
+              <w:widowControl w:val="0"/>
+              <w:tabs>
+                <w:tab w:val="left" w:pos="360"/>
+              </w:tabs>
+              <w:ind w:right="29"/>
+              <w:rPr>
+                <w:szCs w:val="26"/>
+                <w:lang w:val="en-GB"/>
+              </w:rPr>
+            </w:pPr>
+          </w:p>
+          <w:p>
+            <w:pPr>
+              <w:widowControl w:val="0"/>
+              <w:tabs>
+                <w:tab w:val="left" w:pos="360"/>
+              </w:tabs>
+              <w:ind w:right="29"/>
+              <w:rPr>
+                <w:szCs w:val="26"/>
+                <w:lang w:val="en-GB"/>
+              </w:rPr>
+            </w:pPr>
+          </w:p>
+          <w:p>
+            <w:pPr>
+              <w:widowControl w:val="0"/>
+              <w:tabs>
+                <w:tab w:val="left" w:pos="360"/>
+              </w:tabs>
+              <w:ind w:right="29"/>
+              <w:jc w:val="center"/>
+              <w:rPr>
+                <w:szCs w:val="26"/>
+                <w:lang w:val="en-GB"/>
+              </w:rPr>
+            </w:pPr>
+            <w:r>
+              <w:rPr>
+                <w:szCs w:val="26"/>
+                <w:lang w:val="en-GB"/>
+              </w:rPr>
+              <w:t>22/01/2022</w:t>
+            </w:r>
           </w:p>
         </w:tc>
         <w:tc>
@@ -1528,15 +1801,21 @@
                 <w:lang w:val="en-GB"/>
               </w:rPr>
             </w:pPr>
+            <w:r>
+              <w:rPr>
+                <w:szCs w:val="26"/>
+                <w:lang w:val="en-GB"/>
+              </w:rPr>
+              <w:t>Nắm thông tin về quy trình, kế hoạch thực hiện khóa luận</w:t>
+            </w:r>
           </w:p>
         </w:tc>
         <w:tc>
           <w:tcPr>
             <w:tcW w:w="960" w:type="pct"/>
-            <w:tcBorders>
-              <w:top w:val="dotted" w:sz="4" w:space="0" w:color="auto"/>
-              <w:left w:val="single" w:sz="4" w:space="0" w:color="auto"/>
-              <w:bottom w:val="dotted" w:sz="4" w:space="0" w:color="auto"/>
+            <w:vMerge/>
+            <w:tcBorders>
+              <w:left w:val="single" w:sz="4" w:space="0" w:color="auto"/>
               <w:right w:val="single" w:sz="4" w:space="0" w:color="auto"/>
             </w:tcBorders>
           </w:tcPr>
@@ -1557,10 +1836,9 @@
         <w:tc>
           <w:tcPr>
             <w:tcW w:w="1013" w:type="pct"/>
-            <w:tcBorders>
-              <w:top w:val="dotted" w:sz="4" w:space="0" w:color="auto"/>
-              <w:left w:val="single" w:sz="4" w:space="0" w:color="auto"/>
-              <w:bottom w:val="dotted" w:sz="4" w:space="0" w:color="auto"/>
+            <w:vMerge/>
+            <w:tcBorders>
+              <w:left w:val="single" w:sz="4" w:space="0" w:color="auto"/>
               <w:right w:val="single" w:sz="4" w:space="0" w:color="auto"/>
             </w:tcBorders>
           </w:tcPr>
@@ -1640,15 +1918,21 @@
                 <w:lang w:val="en-GB"/>
               </w:rPr>
             </w:pPr>
+            <w:r>
+              <w:rPr>
+                <w:szCs w:val="26"/>
+                <w:lang w:val="en-GB"/>
+              </w:rPr>
+              <w:t xml:space="preserve">Lập kế hoạch </w:t>
+            </w:r>
           </w:p>
         </w:tc>
         <w:tc>
           <w:tcPr>
             <w:tcW w:w="960" w:type="pct"/>
-            <w:tcBorders>
-              <w:top w:val="dotted" w:sz="4" w:space="0" w:color="auto"/>
-              <w:left w:val="single" w:sz="4" w:space="0" w:color="auto"/>
-              <w:bottom w:val="dotted" w:sz="4" w:space="0" w:color="auto"/>
+            <w:vMerge/>
+            <w:tcBorders>
+              <w:left w:val="single" w:sz="4" w:space="0" w:color="auto"/>
               <w:right w:val="single" w:sz="4" w:space="0" w:color="auto"/>
             </w:tcBorders>
           </w:tcPr>
@@ -1670,10 +1954,9 @@
         <w:tc>
           <w:tcPr>
             <w:tcW w:w="1013" w:type="pct"/>
-            <w:tcBorders>
-              <w:top w:val="dotted" w:sz="4" w:space="0" w:color="auto"/>
-              <w:left w:val="single" w:sz="4" w:space="0" w:color="auto"/>
-              <w:bottom w:val="dotted" w:sz="4" w:space="0" w:color="auto"/>
+            <w:vMerge/>
+            <w:tcBorders>
+              <w:left w:val="single" w:sz="4" w:space="0" w:color="auto"/>
               <w:right w:val="single" w:sz="4" w:space="0" w:color="auto"/>
             </w:tcBorders>
           </w:tcPr>
@@ -1755,15 +2038,21 @@
                 <w:lang w:val="en-GB"/>
               </w:rPr>
             </w:pPr>
+            <w:r>
+              <w:rPr>
+                <w:szCs w:val="26"/>
+                <w:lang w:val="en-GB"/>
+              </w:rPr>
+              <w:t>Tìm hiểu các ứng dụng tương tự</w:t>
+            </w:r>
           </w:p>
         </w:tc>
         <w:tc>
           <w:tcPr>
             <w:tcW w:w="960" w:type="pct"/>
-            <w:tcBorders>
-              <w:top w:val="dotted" w:sz="4" w:space="0" w:color="auto"/>
-              <w:left w:val="single" w:sz="4" w:space="0" w:color="auto"/>
-              <w:bottom w:val="dotted" w:sz="4" w:space="0" w:color="auto"/>
+            <w:vMerge/>
+            <w:tcBorders>
+              <w:left w:val="single" w:sz="4" w:space="0" w:color="auto"/>
               <w:right w:val="single" w:sz="4" w:space="0" w:color="auto"/>
             </w:tcBorders>
           </w:tcPr>
@@ -1784,10 +2073,9 @@
         <w:tc>
           <w:tcPr>
             <w:tcW w:w="1013" w:type="pct"/>
-            <w:tcBorders>
-              <w:top w:val="dotted" w:sz="4" w:space="0" w:color="auto"/>
-              <w:left w:val="single" w:sz="4" w:space="0" w:color="auto"/>
-              <w:bottom w:val="dotted" w:sz="4" w:space="0" w:color="auto"/>
+            <w:vMerge/>
+            <w:tcBorders>
+              <w:left w:val="single" w:sz="4" w:space="0" w:color="auto"/>
               <w:right w:val="single" w:sz="4" w:space="0" w:color="auto"/>
             </w:tcBorders>
           </w:tcPr>
@@ -1867,15 +2155,21 @@
                 <w:lang w:val="en-GB"/>
               </w:rPr>
             </w:pPr>
+            <w:r>
+              <w:rPr>
+                <w:szCs w:val="26"/>
+                <w:lang w:val="en-GB"/>
+              </w:rPr>
+              <w:t>Tổng hợp, phân tích ưu nhược điểm các ứng dụng tìm hiểu</w:t>
+            </w:r>
           </w:p>
         </w:tc>
         <w:tc>
           <w:tcPr>
             <w:tcW w:w="960" w:type="pct"/>
-            <w:tcBorders>
-              <w:top w:val="dotted" w:sz="4" w:space="0" w:color="auto"/>
-              <w:left w:val="single" w:sz="4" w:space="0" w:color="auto"/>
-              <w:bottom w:val="dotted" w:sz="4" w:space="0" w:color="auto"/>
+            <w:vMerge/>
+            <w:tcBorders>
+              <w:left w:val="single" w:sz="4" w:space="0" w:color="auto"/>
               <w:right w:val="single" w:sz="4" w:space="0" w:color="auto"/>
             </w:tcBorders>
           </w:tcPr>
@@ -1896,10 +2190,9 @@
         <w:tc>
           <w:tcPr>
             <w:tcW w:w="1013" w:type="pct"/>
-            <w:tcBorders>
-              <w:top w:val="dotted" w:sz="4" w:space="0" w:color="auto"/>
-              <w:left w:val="single" w:sz="4" w:space="0" w:color="auto"/>
-              <w:bottom w:val="dotted" w:sz="4" w:space="0" w:color="auto"/>
+            <w:vMerge/>
+            <w:tcBorders>
+              <w:left w:val="single" w:sz="4" w:space="0" w:color="auto"/>
               <w:right w:val="single" w:sz="4" w:space="0" w:color="auto"/>
             </w:tcBorders>
           </w:tcPr>
@@ -1985,8 +2278,8 @@
         <w:tc>
           <w:tcPr>
             <w:tcW w:w="960" w:type="pct"/>
-            <w:tcBorders>
-              <w:top w:val="dotted" w:sz="4" w:space="0" w:color="auto"/>
+            <w:vMerge/>
+            <w:tcBorders>
               <w:left w:val="single" w:sz="4" w:space="0" w:color="auto"/>
               <w:bottom w:val="single" w:sz="4" w:space="0" w:color="auto"/>
               <w:right w:val="single" w:sz="4" w:space="0" w:color="auto"/>
@@ -2009,8 +2302,8 @@
         <w:tc>
           <w:tcPr>
             <w:tcW w:w="1013" w:type="pct"/>
-            <w:tcBorders>
-              <w:top w:val="dotted" w:sz="4" w:space="0" w:color="auto"/>
+            <w:vMerge/>
+            <w:tcBorders>
               <w:left w:val="single" w:sz="4" w:space="0" w:color="auto"/>
               <w:bottom w:val="single" w:sz="4" w:space="0" w:color="auto"/>
               <w:right w:val="single" w:sz="4" w:space="0" w:color="auto"/>
@@ -3438,6 +3731,7 @@
           </w:tcPr>
           <w:p>
             <w:r>
+              <w:lastRenderedPageBreak/>
               <w:t>Tuần 04.</w:t>
             </w:r>
           </w:p>
@@ -6173,6 +6467,7 @@
           </w:tcPr>
           <w:p>
             <w:r>
+              <w:lastRenderedPageBreak/>
               <w:t>Tuần 08.</w:t>
             </w:r>
           </w:p>
@@ -8899,6 +9194,7 @@
           </w:tcPr>
           <w:p>
             <w:r>
+              <w:lastRenderedPageBreak/>
               <w:t>Tuần 12</w:t>
             </w:r>
           </w:p>
@@ -10481,8 +10777,6 @@
             <w:r>
               <w:t>Tuần 15</w:t>
             </w:r>
-            <w:bookmarkStart w:id="0" w:name="_GoBack"/>
-            <w:bookmarkEnd w:id="0"/>
           </w:p>
         </w:tc>
         <w:tc>
@@ -13117,7 +13411,7 @@
 </file>
 
 <file path=customXml/itemProps1.xml><?xml version="1.0" encoding="utf-8"?>
-<ds:datastoreItem xmlns:ds="http://schemas.openxmlformats.org/officeDocument/2006/customXml" ds:itemID="{C8316FB1-7FDA-4AD8-95D6-4A63A6A3C465}">
+<ds:datastoreItem xmlns:ds="http://schemas.openxmlformats.org/officeDocument/2006/customXml" ds:itemID="{E9C52A7D-4211-4B79-8E6B-BF83D4115F1C}">
   <ds:schemaRefs>
     <ds:schemaRef ds:uri="http://schemas.openxmlformats.org/officeDocument/2006/bibliography"/>
   </ds:schemaRefs>

</xml_diff>